<commit_message>
Skeleton half done and a few paragraphs added. Still problems with bibliography
</commit_message>
<xml_diff>
--- a/thesis/abstract.docx
+++ b/thesis/abstract.docx
@@ -14,37 +14,63 @@
           <w:sz w:val="32"/>
           <w:szCs w:val="32"/>
         </w:rPr>
-        <w:t xml:space="preserve">Clustering is a well-known unsupervised learning task that has been used for decades. The idea is to take a set of items and group them into a number of group (clusters) based on some </w:t>
-      </w:r>
-      <w:proofErr w:type="gramStart"/>
-      <w:r>
-        <w:rPr>
-          <w:sz w:val="32"/>
-          <w:szCs w:val="32"/>
-        </w:rPr>
-        <w:t>criteria</w:t>
-      </w:r>
-      <w:r>
-        <w:rPr>
-          <w:sz w:val="32"/>
-          <w:szCs w:val="32"/>
-        </w:rPr>
-        <w:t>(</w:t>
-      </w:r>
-      <w:proofErr w:type="gramEnd"/>
-      <w:r>
-        <w:rPr>
-          <w:sz w:val="32"/>
-          <w:szCs w:val="32"/>
-        </w:rPr>
-        <w:t>similarity measure, or notion of similarity)</w:t>
-      </w:r>
-      <w:r>
-        <w:rPr>
-          <w:sz w:val="32"/>
-          <w:szCs w:val="32"/>
-        </w:rPr>
-        <w:t xml:space="preserve">. K-means proposed in 1957 by Stuart Lloyd is one of the most widely used clustering algorithm is still used today for its simplicity and efficiency. K-means has two main parts to clustering, the initial seeding process and the iteration process. The seeding process picks k initial seeds as cluster centres, and highly affects the accuracy of the final result in the algorithm. The iteration process dominates running time to move the centres around until it converges to an optimum. In this paper, we discuss a new method of the seeding process that gives us more accurate seeds to start the algorithm. We also discuss a novel approach to find an approximation of the correct </w:t>
+        <w:t>Clustering is a well-known task that has been used for decades. The idea is to take a set of items and group them in</w:t>
+      </w:r>
+      <w:r>
+        <w:rPr>
+          <w:sz w:val="32"/>
+          <w:szCs w:val="32"/>
+        </w:rPr>
+        <w:t xml:space="preserve">to a number of clusters </w:t>
+      </w:r>
+      <w:r>
+        <w:rPr>
+          <w:sz w:val="32"/>
+          <w:szCs w:val="32"/>
+        </w:rPr>
+        <w:t xml:space="preserve">based on </w:t>
+      </w:r>
+      <w:r>
+        <w:rPr>
+          <w:sz w:val="32"/>
+          <w:szCs w:val="32"/>
+        </w:rPr>
+        <w:t xml:space="preserve">a </w:t>
+      </w:r>
+      <w:r>
+        <w:rPr>
+          <w:sz w:val="32"/>
+          <w:szCs w:val="32"/>
+        </w:rPr>
+        <w:t>similarity m</w:t>
+      </w:r>
+      <w:r>
+        <w:rPr>
+          <w:sz w:val="32"/>
+          <w:szCs w:val="32"/>
+        </w:rPr>
+        <w:t>easure</w:t>
+      </w:r>
+      <w:r>
+        <w:rPr>
+          <w:sz w:val="32"/>
+          <w:szCs w:val="32"/>
+        </w:rPr>
+        <w:t xml:space="preserve">. K-means proposed in 1957 by Stuart Lloyd is one of the most widely used clustering algorithm </w:t>
+      </w:r>
+      <w:r>
+        <w:rPr>
+          <w:sz w:val="32"/>
+          <w:szCs w:val="32"/>
+        </w:rPr>
+        <w:t xml:space="preserve">and </w:t>
+      </w:r>
+      <w:r>
+        <w:rPr>
+          <w:sz w:val="32"/>
+          <w:szCs w:val="32"/>
+        </w:rPr>
+        <w:t xml:space="preserve">is still used today for its simplicity and efficiency. K-means has two main parts to clustering, the initial seeding process and the iteration process. The seeding process picks k initial seeds as cluster centres, and highly affects the accuracy of the final result in the algorithm. The iteration process dominates running time to move the centres around until it converges to an optimum. In this paper, we discuss a new method of the seeding process that gives us more accurate seeds to start the algorithm. We also discuss a novel approach to find an approximation of the correct </w:t>
       </w:r>
       <w:r>
         <w:rPr>
@@ -135,7 +161,29 @@
           <w:sz w:val="32"/>
           <w:szCs w:val="32"/>
         </w:rPr>
-        <w:t xml:space="preserve"> is a popular approach because of a reasonably </w:t>
+        <w:t xml:space="preserve"> is a popular approach because of a </w:t>
+      </w:r>
+      <w:bookmarkStart w:id="0" w:name="_GoBack"/>
+      <w:r>
+        <w:rPr>
+          <w:sz w:val="32"/>
+          <w:szCs w:val="32"/>
+        </w:rPr>
+        <w:t>reasonably f</w:t>
+      </w:r>
+      <w:r>
+        <w:rPr>
+          <w:sz w:val="32"/>
+          <w:szCs w:val="32"/>
+        </w:rPr>
+        <w:t>a</w:t>
+      </w:r>
+      <w:r>
+        <w:rPr>
+          <w:sz w:val="32"/>
+          <w:szCs w:val="32"/>
+        </w:rPr>
+        <w:t xml:space="preserve">st heuristic to find the clusters based on the </w:t>
       </w:r>
       <w:proofErr w:type="spellStart"/>
       <w:r>
@@ -143,7 +191,7 @@
           <w:sz w:val="32"/>
           <w:szCs w:val="32"/>
         </w:rPr>
-        <w:t>fst</w:t>
+        <w:t>lyod</w:t>
       </w:r>
       <w:proofErr w:type="spellEnd"/>
       <w:r>
@@ -151,7 +199,7 @@
           <w:sz w:val="32"/>
           <w:szCs w:val="32"/>
         </w:rPr>
-        <w:t xml:space="preserve"> heuristic to find the clusters based on the </w:t>
+        <w:t xml:space="preserve"> algorithm and more recent </w:t>
       </w:r>
       <w:proofErr w:type="spellStart"/>
       <w:r>
@@ -159,24 +207,9 @@
           <w:sz w:val="32"/>
           <w:szCs w:val="32"/>
         </w:rPr>
-        <w:t>lyod</w:t>
-      </w:r>
-      <w:proofErr w:type="spellEnd"/>
-      <w:r>
-        <w:rPr>
-          <w:sz w:val="32"/>
-          <w:szCs w:val="32"/>
-        </w:rPr>
-        <w:t xml:space="preserve"> algorithm and more recent </w:t>
-      </w:r>
-      <w:proofErr w:type="spellStart"/>
-      <w:r>
-        <w:rPr>
-          <w:sz w:val="32"/>
-          <w:szCs w:val="32"/>
-        </w:rPr>
         <w:t>achievments</w:t>
       </w:r>
+      <w:bookmarkEnd w:id="0"/>
       <w:proofErr w:type="spellEnd"/>
       <w:r>
         <w:rPr>
@@ -357,8 +390,6 @@
       <w:r>
         <w:t>Look at 90% of the values from the minimum. Look at other percentages as well.</w:t>
       </w:r>
-      <w:bookmarkStart w:id="0" w:name="_GoBack"/>
-      <w:bookmarkEnd w:id="0"/>
     </w:p>
     <w:p>
       <w:pPr>
@@ -369,7 +400,6 @@
         </w:numPr>
       </w:pPr>
       <w:r>
-        <w:lastRenderedPageBreak/>
         <w:t>Are we buying robustness at the cost of the true optimum, the best result?</w:t>
       </w:r>
     </w:p>

</xml_diff>